<commit_message>
Actualización de ambos documentos  D0 y D1
</commit_message>
<xml_diff>
--- a/docs/Entregables/TFG - D0 - II.docx
+++ b/docs/Entregables/TFG - D0 - II.docx
@@ -258,17 +258,15 @@
           <w:color w:val="808080"/>
           <w:sz w:val="24"/>
           <w:szCs w:val="24"/>
-          <w:lang w:val="pt-PT"/>
-        </w:rPr>
-      </w:pPr>
-      <w:r>
-        <w:rPr>
-          <w:rFonts w:ascii="Arial" w:eastAsia="Arial" w:hAnsi="Arial" w:cs="Arial"/>
-          <w:b/>
-          <w:bCs/>
-          <w:sz w:val="24"/>
-          <w:szCs w:val="24"/>
-          <w:lang w:val="pt-PT"/>
+        </w:rPr>
+      </w:pPr>
+      <w:r>
+        <w:rPr>
+          <w:rFonts w:ascii="Arial" w:eastAsia="Arial" w:hAnsi="Arial" w:cs="Arial"/>
+          <w:b/>
+          <w:bCs/>
+          <w:sz w:val="24"/>
+          <w:szCs w:val="24"/>
         </w:rPr>
         <w:t xml:space="preserve">E-mail: </w:t>
       </w:r>
@@ -279,43 +277,29 @@
           <w:bCs/>
           <w:sz w:val="24"/>
           <w:szCs w:val="24"/>
-          <w:lang w:val="pt-PT"/>
-        </w:rPr>
-        <w:t>diego30sscc@gmail.c</w:t>
-      </w:r>
-      <w:r>
-        <w:rPr>
-          <w:rFonts w:ascii="Arial" w:eastAsia="Arial" w:hAnsi="Arial" w:cs="Arial"/>
-          <w:b/>
-          <w:bCs/>
-          <w:sz w:val="24"/>
-          <w:szCs w:val="24"/>
-          <w:lang w:val="pt-PT"/>
-        </w:rPr>
-        <w:t>om</w:t>
-      </w:r>
-    </w:p>
-    <w:p>
-      <w:pPr>
-        <w:spacing w:line="360" w:lineRule="auto"/>
-        <w:jc w:val="both"/>
-        <w:rPr>
-          <w:rFonts w:ascii="Arial" w:eastAsia="Arial" w:hAnsi="Arial" w:cs="Arial"/>
-          <w:b/>
-          <w:bCs/>
-          <w:sz w:val="24"/>
-          <w:szCs w:val="24"/>
-          <w:lang w:val="pt-PT"/>
-        </w:rPr>
-      </w:pPr>
-      <w:r>
-        <w:rPr>
-          <w:rFonts w:ascii="Arial" w:eastAsia="Arial" w:hAnsi="Arial" w:cs="Arial"/>
-          <w:b/>
-          <w:bCs/>
-          <w:sz w:val="24"/>
-          <w:szCs w:val="24"/>
-          <w:lang w:val="pt-PT"/>
+        </w:rPr>
+        <w:t>diego30sscc@gmail.com</w:t>
+      </w:r>
+    </w:p>
+    <w:p>
+      <w:pPr>
+        <w:spacing w:line="360" w:lineRule="auto"/>
+        <w:jc w:val="both"/>
+        <w:rPr>
+          <w:rFonts w:ascii="Arial" w:eastAsia="Arial" w:hAnsi="Arial" w:cs="Arial"/>
+          <w:b/>
+          <w:bCs/>
+          <w:sz w:val="24"/>
+          <w:szCs w:val="24"/>
+        </w:rPr>
+      </w:pPr>
+      <w:r>
+        <w:rPr>
+          <w:rFonts w:ascii="Arial" w:eastAsia="Arial" w:hAnsi="Arial" w:cs="Arial"/>
+          <w:b/>
+          <w:bCs/>
+          <w:sz w:val="24"/>
+          <w:szCs w:val="24"/>
         </w:rPr>
         <w:t xml:space="preserve"> </w:t>
       </w:r>
@@ -365,15 +349,7 @@
           <w:sz w:val="18"/>
           <w:szCs w:val="18"/>
         </w:rPr>
-        <w:t>Sistema de Automatización mediante RPA para Optimización de Procesos Productivos SAP en Entorno Industrial</w:t>
-      </w:r>
-      <w:r>
-        <w:rPr>
-          <w:rFonts w:ascii="Arial" w:eastAsia="Arial" w:hAnsi="Arial" w:cs="Arial"/>
-          <w:sz w:val="18"/>
-          <w:szCs w:val="18"/>
-        </w:rPr>
-        <w:t xml:space="preserve"> en Maflow Spain automotive</w:t>
+        <w:t>Sistema de Automatización mediante RPA para Optimización de Procesos Productivos SAP en Entorno Industrial en Maflow Spain automotive</w:t>
       </w:r>
       <w:r>
         <w:rPr>
@@ -833,53 +809,169 @@
         </w:rPr>
         <w:t>Para cada uno de los temas propuestos, presente las 5 principales referencias bibliográficas, de acuerdo con la normativa de citación que corresponda (disponible en el Paso 1 de la Fase 2 de la Normativa del PF). Las referencias bibliográficas deben ser a fuentes académicas y deben reflejar la consulta a material actualizado en el tema de investigación (últimos 5 años). Ello no excluye la consulta y referencia bibliográfica de material anterior al último quinquenio, obviamente. En cualquier caso, se valorará que el balance de referencias bibliográficas favorezca el material más reciente, en cuanto a fecha de publicación.</w:t>
       </w:r>
+    </w:p>
+    <w:p>
+      <w:pPr>
+        <w:spacing w:line="360" w:lineRule="auto"/>
+        <w:jc w:val="both"/>
+        <w:rPr>
+          <w:rFonts w:ascii="Arial" w:eastAsia="Arial" w:hAnsi="Arial" w:cs="Arial"/>
+          <w:sz w:val="18"/>
+          <w:szCs w:val="18"/>
+        </w:rPr>
+      </w:pPr>
+    </w:p>
+    <w:p>
+      <w:pPr>
+        <w:spacing w:line="360" w:lineRule="auto"/>
+        <w:jc w:val="both"/>
+        <w:rPr>
+          <w:rFonts w:ascii="Arial" w:eastAsia="Arial" w:hAnsi="Arial" w:cs="Arial"/>
+          <w:sz w:val="18"/>
+          <w:szCs w:val="18"/>
+        </w:rPr>
+      </w:pPr>
+      <w:proofErr w:type="spellStart"/>
+      <w:r>
+        <w:rPr>
+          <w:rFonts w:ascii="Arial" w:eastAsia="Arial" w:hAnsi="Arial" w:cs="Arial"/>
+          <w:sz w:val="18"/>
+          <w:szCs w:val="18"/>
+          <w:lang w:val="en-US"/>
+        </w:rPr>
+        <w:t>Doguc</w:t>
+      </w:r>
+      <w:proofErr w:type="spellEnd"/>
+      <w:r>
+        <w:rPr>
+          <w:rFonts w:ascii="Arial" w:eastAsia="Arial" w:hAnsi="Arial" w:cs="Arial"/>
+          <w:sz w:val="18"/>
+          <w:szCs w:val="18"/>
+          <w:lang w:val="en-US"/>
+        </w:rPr>
+        <w:t>, O. (2022). Robot process automation (RPA) and its future. In </w:t>
+      </w:r>
       <w:r>
         <w:rPr>
           <w:rFonts w:ascii="Arial" w:eastAsia="Arial" w:hAnsi="Arial" w:cs="Arial"/>
           <w:i/>
           <w:iCs/>
-          <w:color w:val="808080"/>
-          <w:sz w:val="18"/>
-          <w:szCs w:val="18"/>
-        </w:rPr>
-        <w:br/>
+          <w:sz w:val="18"/>
+          <w:szCs w:val="18"/>
+          <w:lang w:val="en-US"/>
+        </w:rPr>
+        <w:t>Research Anthology on Cross-Disciplinary Designs and Applications of Automation</w:t>
+      </w:r>
+      <w:r>
+        <w:rPr>
+          <w:rFonts w:ascii="Arial" w:eastAsia="Arial" w:hAnsi="Arial" w:cs="Arial"/>
+          <w:sz w:val="18"/>
+          <w:szCs w:val="18"/>
+          <w:lang w:val="en-US"/>
+        </w:rPr>
+        <w:t xml:space="preserve"> (pp. 35-58). </w:t>
+      </w:r>
+      <w:r>
+        <w:rPr>
+          <w:rFonts w:ascii="Arial" w:eastAsia="Arial" w:hAnsi="Arial" w:cs="Arial"/>
+          <w:sz w:val="18"/>
+          <w:szCs w:val="18"/>
+        </w:rPr>
+        <w:t xml:space="preserve">IGI Global </w:t>
+      </w:r>
+      <w:proofErr w:type="spellStart"/>
+      <w:r>
+        <w:rPr>
+          <w:rFonts w:ascii="Arial" w:eastAsia="Arial" w:hAnsi="Arial" w:cs="Arial"/>
+          <w:sz w:val="18"/>
+          <w:szCs w:val="18"/>
+        </w:rPr>
+        <w:t>Scientific</w:t>
+      </w:r>
+      <w:proofErr w:type="spellEnd"/>
+      <w:r>
+        <w:rPr>
+          <w:rFonts w:ascii="Arial" w:eastAsia="Arial" w:hAnsi="Arial" w:cs="Arial"/>
+          <w:sz w:val="18"/>
+          <w:szCs w:val="18"/>
+        </w:rPr>
+        <w:t xml:space="preserve"> Publishing.</w:t>
+      </w:r>
+    </w:p>
+    <w:p>
+      <w:pPr>
+        <w:spacing w:line="360" w:lineRule="auto"/>
+        <w:jc w:val="both"/>
+        <w:rPr>
+          <w:rFonts w:ascii="Arial" w:eastAsia="Arial" w:hAnsi="Arial" w:cs="Arial"/>
+          <w:sz w:val="18"/>
+          <w:szCs w:val="18"/>
+        </w:rPr>
+      </w:pPr>
+    </w:p>
+    <w:p>
+      <w:pPr>
+        <w:spacing w:line="360" w:lineRule="auto"/>
+        <w:jc w:val="both"/>
+        <w:rPr>
+          <w:rFonts w:ascii="Arial" w:eastAsia="Arial" w:hAnsi="Arial" w:cs="Arial"/>
+          <w:sz w:val="18"/>
+          <w:szCs w:val="18"/>
+        </w:rPr>
+      </w:pPr>
+      <w:proofErr w:type="spellStart"/>
+      <w:r>
+        <w:rPr>
+          <w:rFonts w:ascii="Arial" w:eastAsia="Arial" w:hAnsi="Arial" w:cs="Arial"/>
+          <w:sz w:val="18"/>
+          <w:szCs w:val="18"/>
+        </w:rPr>
+        <w:t>Irreño</w:t>
+      </w:r>
+      <w:proofErr w:type="spellEnd"/>
+      <w:r>
+        <w:rPr>
+          <w:rFonts w:ascii="Arial" w:eastAsia="Arial" w:hAnsi="Arial" w:cs="Arial"/>
+          <w:sz w:val="18"/>
+          <w:szCs w:val="18"/>
+        </w:rPr>
+        <w:t xml:space="preserve">, C. A. B. (2021). RPA-automatización robótica de </w:t>
+      </w:r>
+      <w:proofErr w:type="gramStart"/>
+      <w:r>
+        <w:rPr>
+          <w:rFonts w:ascii="Arial" w:eastAsia="Arial" w:hAnsi="Arial" w:cs="Arial"/>
+          <w:sz w:val="18"/>
+          <w:szCs w:val="18"/>
+        </w:rPr>
+        <w:t>procesos::</w:t>
+      </w:r>
+      <w:proofErr w:type="gramEnd"/>
+      <w:r>
+        <w:rPr>
+          <w:rFonts w:ascii="Arial" w:eastAsia="Arial" w:hAnsi="Arial" w:cs="Arial"/>
+          <w:sz w:val="18"/>
+          <w:szCs w:val="18"/>
+        </w:rPr>
+        <w:t xml:space="preserve"> una revisión de la literatura. </w:t>
       </w:r>
       <w:r>
         <w:rPr>
           <w:rFonts w:ascii="Arial" w:eastAsia="Arial" w:hAnsi="Arial" w:cs="Arial"/>
           <w:i/>
           <w:iCs/>
-          <w:color w:val="808080"/>
-          <w:sz w:val="18"/>
-          <w:szCs w:val="18"/>
-        </w:rPr>
-        <w:br/>
-      </w:r>
-      <w:r>
-        <w:rPr>
-          <w:rFonts w:ascii="Arial" w:eastAsia="Arial" w:hAnsi="Arial" w:cs="Arial"/>
-          <w:sz w:val="18"/>
-          <w:szCs w:val="18"/>
-        </w:rPr>
-        <w:t xml:space="preserve">Irreño, C. A. B. (2021). RPA-automatización robótica de </w:t>
-      </w:r>
-      <w:proofErr w:type="gramStart"/>
-      <w:r>
-        <w:rPr>
-          <w:rFonts w:ascii="Arial" w:eastAsia="Arial" w:hAnsi="Arial" w:cs="Arial"/>
-          <w:sz w:val="18"/>
-          <w:szCs w:val="18"/>
-        </w:rPr>
-        <w:t>procesos::</w:t>
-      </w:r>
-      <w:proofErr w:type="gramEnd"/>
-      <w:r>
-        <w:rPr>
-          <w:rFonts w:ascii="Arial" w:eastAsia="Arial" w:hAnsi="Arial" w:cs="Arial"/>
-          <w:sz w:val="18"/>
-          <w:szCs w:val="18"/>
-        </w:rPr>
-        <w:t xml:space="preserve"> una revisión de la literatura. </w:t>
+          <w:sz w:val="18"/>
+          <w:szCs w:val="18"/>
+        </w:rPr>
+        <w:t>Revista ingeniería, matemáticas y ciencias de la información</w:t>
+      </w:r>
+      <w:r>
+        <w:rPr>
+          <w:rFonts w:ascii="Arial" w:eastAsia="Arial" w:hAnsi="Arial" w:cs="Arial"/>
+          <w:sz w:val="18"/>
+          <w:szCs w:val="18"/>
+        </w:rPr>
+        <w:t>, </w:t>
       </w:r>
       <w:r>
         <w:rPr>
@@ -889,15 +981,127 @@
           <w:sz w:val="18"/>
           <w:szCs w:val="18"/>
         </w:rPr>
-        <w:t>Revista ingeniería, matemáticas y ciencias de la información</w:t>
-      </w:r>
-      <w:r>
-        <w:rPr>
-          <w:rFonts w:ascii="Arial" w:eastAsia="Arial" w:hAnsi="Arial" w:cs="Arial"/>
-          <w:sz w:val="18"/>
-          <w:szCs w:val="18"/>
-        </w:rPr>
-        <w:t>, </w:t>
+        <w:t>8</w:t>
+      </w:r>
+      <w:r>
+        <w:rPr>
+          <w:rFonts w:ascii="Arial" w:eastAsia="Arial" w:hAnsi="Arial" w:cs="Arial"/>
+          <w:sz w:val="18"/>
+          <w:szCs w:val="18"/>
+        </w:rPr>
+        <w:t>(15), 111-122.</w:t>
+      </w:r>
+    </w:p>
+    <w:p>
+      <w:pPr>
+        <w:spacing w:line="360" w:lineRule="auto"/>
+        <w:jc w:val="both"/>
+        <w:rPr>
+          <w:rFonts w:ascii="Arial" w:eastAsia="Arial" w:hAnsi="Arial" w:cs="Arial"/>
+          <w:sz w:val="18"/>
+          <w:szCs w:val="18"/>
+        </w:rPr>
+      </w:pPr>
+    </w:p>
+    <w:p>
+      <w:pPr>
+        <w:spacing w:line="360" w:lineRule="auto"/>
+        <w:jc w:val="both"/>
+        <w:rPr>
+          <w:rFonts w:ascii="Arial" w:eastAsia="Arial" w:hAnsi="Arial" w:cs="Arial"/>
+          <w:sz w:val="18"/>
+          <w:szCs w:val="18"/>
+        </w:rPr>
+      </w:pPr>
+      <w:proofErr w:type="spellStart"/>
+      <w:r>
+        <w:rPr>
+          <w:rFonts w:ascii="Arial" w:eastAsia="Arial" w:hAnsi="Arial" w:cs="Arial"/>
+          <w:sz w:val="18"/>
+          <w:szCs w:val="18"/>
+        </w:rPr>
+        <w:t>Irreño</w:t>
+      </w:r>
+      <w:proofErr w:type="spellEnd"/>
+      <w:r>
+        <w:rPr>
+          <w:rFonts w:ascii="Arial" w:eastAsia="Arial" w:hAnsi="Arial" w:cs="Arial"/>
+          <w:sz w:val="18"/>
+          <w:szCs w:val="18"/>
+        </w:rPr>
+        <w:t xml:space="preserve">, C. A. B. (2023). Caracterización de las plataformas </w:t>
+      </w:r>
+      <w:proofErr w:type="spellStart"/>
+      <w:r>
+        <w:rPr>
+          <w:rFonts w:ascii="Arial" w:eastAsia="Arial" w:hAnsi="Arial" w:cs="Arial"/>
+          <w:sz w:val="18"/>
+          <w:szCs w:val="18"/>
+        </w:rPr>
+        <w:t>automation</w:t>
+      </w:r>
+      <w:proofErr w:type="spellEnd"/>
+      <w:r>
+        <w:rPr>
+          <w:rFonts w:ascii="Arial" w:eastAsia="Arial" w:hAnsi="Arial" w:cs="Arial"/>
+          <w:sz w:val="18"/>
+          <w:szCs w:val="18"/>
+        </w:rPr>
+        <w:t xml:space="preserve"> </w:t>
+      </w:r>
+      <w:proofErr w:type="spellStart"/>
+      <w:r>
+        <w:rPr>
+          <w:rFonts w:ascii="Arial" w:eastAsia="Arial" w:hAnsi="Arial" w:cs="Arial"/>
+          <w:sz w:val="18"/>
+          <w:szCs w:val="18"/>
+        </w:rPr>
+        <w:t>anywhere</w:t>
+      </w:r>
+      <w:proofErr w:type="spellEnd"/>
+      <w:r>
+        <w:rPr>
+          <w:rFonts w:ascii="Arial" w:eastAsia="Arial" w:hAnsi="Arial" w:cs="Arial"/>
+          <w:sz w:val="18"/>
+          <w:szCs w:val="18"/>
+        </w:rPr>
+        <w:t xml:space="preserve"> y </w:t>
+      </w:r>
+      <w:proofErr w:type="spellStart"/>
+      <w:r>
+        <w:rPr>
+          <w:rFonts w:ascii="Arial" w:eastAsia="Arial" w:hAnsi="Arial" w:cs="Arial"/>
+          <w:sz w:val="18"/>
+          <w:szCs w:val="18"/>
+        </w:rPr>
+        <w:t>uipath</w:t>
+      </w:r>
+      <w:proofErr w:type="spellEnd"/>
+      <w:r>
+        <w:rPr>
+          <w:rFonts w:ascii="Arial" w:eastAsia="Arial" w:hAnsi="Arial" w:cs="Arial"/>
+          <w:sz w:val="18"/>
+          <w:szCs w:val="18"/>
+        </w:rPr>
+        <w:t xml:space="preserve"> para la implementación de </w:t>
+      </w:r>
+      <w:proofErr w:type="spellStart"/>
+      <w:r>
+        <w:rPr>
+          <w:rFonts w:ascii="Arial" w:eastAsia="Arial" w:hAnsi="Arial" w:cs="Arial"/>
+          <w:sz w:val="18"/>
+          <w:szCs w:val="18"/>
+        </w:rPr>
+        <w:t>rpa</w:t>
+      </w:r>
+      <w:proofErr w:type="spellEnd"/>
+      <w:r>
+        <w:rPr>
+          <w:rFonts w:ascii="Arial" w:eastAsia="Arial" w:hAnsi="Arial" w:cs="Arial"/>
+          <w:sz w:val="18"/>
+          <w:szCs w:val="18"/>
+        </w:rPr>
+        <w:t>. </w:t>
       </w:r>
       <w:r>
         <w:rPr>
@@ -907,39 +1111,15 @@
           <w:sz w:val="18"/>
           <w:szCs w:val="18"/>
         </w:rPr>
-        <w:t>8</w:t>
-      </w:r>
-      <w:r>
-        <w:rPr>
-          <w:rFonts w:ascii="Arial" w:eastAsia="Arial" w:hAnsi="Arial" w:cs="Arial"/>
-          <w:sz w:val="18"/>
-          <w:szCs w:val="18"/>
-        </w:rPr>
-        <w:t>(15), 111-122.</w:t>
-      </w:r>
-      <w:r>
-        <w:rPr>
-          <w:rFonts w:ascii="Arial" w:eastAsia="Arial" w:hAnsi="Arial" w:cs="Arial"/>
-          <w:sz w:val="18"/>
-          <w:szCs w:val="18"/>
-        </w:rPr>
-        <w:br/>
-      </w:r>
-      <w:r>
-        <w:rPr>
-          <w:rFonts w:ascii="Arial" w:eastAsia="Arial" w:hAnsi="Arial" w:cs="Arial"/>
-          <w:sz w:val="18"/>
-          <w:szCs w:val="18"/>
-        </w:rPr>
-        <w:br/>
-      </w:r>
-      <w:r>
-        <w:rPr>
-          <w:rFonts w:ascii="Arial" w:eastAsia="Arial" w:hAnsi="Arial" w:cs="Arial"/>
-          <w:sz w:val="18"/>
-          <w:szCs w:val="18"/>
-        </w:rPr>
-        <w:t>Moreira, S., Mamede, H. S., &amp; Santos, A. (2023). Process automation using RPA–a literature review. </w:t>
+        <w:t>Revista Ingeniería, Matemáticas y Ciencias de la Información</w:t>
+      </w:r>
+      <w:r>
+        <w:rPr>
+          <w:rFonts w:ascii="Arial" w:eastAsia="Arial" w:hAnsi="Arial" w:cs="Arial"/>
+          <w:sz w:val="18"/>
+          <w:szCs w:val="18"/>
+        </w:rPr>
+        <w:t>, </w:t>
       </w:r>
       <w:r>
         <w:rPr>
@@ -949,15 +1129,65 @@
           <w:sz w:val="18"/>
           <w:szCs w:val="18"/>
         </w:rPr>
-        <w:t>Procedia Computer Science</w:t>
-      </w:r>
-      <w:r>
-        <w:rPr>
-          <w:rFonts w:ascii="Arial" w:eastAsia="Arial" w:hAnsi="Arial" w:cs="Arial"/>
-          <w:sz w:val="18"/>
-          <w:szCs w:val="18"/>
-        </w:rPr>
-        <w:t>, </w:t>
+        <w:t>10</w:t>
+      </w:r>
+      <w:r>
+        <w:rPr>
+          <w:rFonts w:ascii="Arial" w:eastAsia="Arial" w:hAnsi="Arial" w:cs="Arial"/>
+          <w:sz w:val="18"/>
+          <w:szCs w:val="18"/>
+        </w:rPr>
+        <w:t>(20), 47-68.</w:t>
+      </w:r>
+    </w:p>
+    <w:p>
+      <w:pPr>
+        <w:spacing w:line="360" w:lineRule="auto"/>
+        <w:jc w:val="both"/>
+        <w:rPr>
+          <w:rFonts w:ascii="Arial" w:eastAsia="Arial" w:hAnsi="Arial" w:cs="Arial"/>
+          <w:sz w:val="18"/>
+          <w:szCs w:val="18"/>
+        </w:rPr>
+      </w:pPr>
+    </w:p>
+    <w:p>
+      <w:pPr>
+        <w:spacing w:line="360" w:lineRule="auto"/>
+        <w:jc w:val="both"/>
+        <w:rPr>
+          <w:rFonts w:ascii="Arial" w:eastAsia="Arial" w:hAnsi="Arial" w:cs="Arial"/>
+          <w:sz w:val="18"/>
+          <w:szCs w:val="18"/>
+          <w:lang w:val="en-US"/>
+        </w:rPr>
+      </w:pPr>
+      <w:proofErr w:type="spellStart"/>
+      <w:r>
+        <w:rPr>
+          <w:rFonts w:ascii="Arial" w:eastAsia="Arial" w:hAnsi="Arial" w:cs="Arial"/>
+          <w:sz w:val="18"/>
+          <w:szCs w:val="18"/>
+        </w:rPr>
+        <w:t>Jamithireddy</w:t>
+      </w:r>
+      <w:proofErr w:type="spellEnd"/>
+      <w:r>
+        <w:rPr>
+          <w:rFonts w:ascii="Arial" w:eastAsia="Arial" w:hAnsi="Arial" w:cs="Arial"/>
+          <w:sz w:val="18"/>
+          <w:szCs w:val="18"/>
+        </w:rPr>
+        <w:t xml:space="preserve">, N. S. (2025). </w:t>
+      </w:r>
+      <w:r>
+        <w:rPr>
+          <w:rFonts w:ascii="Arial" w:eastAsia="Arial" w:hAnsi="Arial" w:cs="Arial"/>
+          <w:sz w:val="18"/>
+          <w:szCs w:val="18"/>
+          <w:lang w:val="en-US"/>
+        </w:rPr>
+        <w:t>Automation of SAP ERP Processes Using Agentic Bots and UiPath Framework. </w:t>
       </w:r>
       <w:r>
         <w:rPr>
@@ -966,47 +1196,18 @@
           <w:iCs/>
           <w:sz w:val="18"/>
           <w:szCs w:val="18"/>
-        </w:rPr>
-        <w:t>219</w:t>
-      </w:r>
-      <w:r>
-        <w:rPr>
-          <w:rFonts w:ascii="Arial" w:eastAsia="Arial" w:hAnsi="Arial" w:cs="Arial"/>
-          <w:sz w:val="18"/>
-          <w:szCs w:val="18"/>
-        </w:rPr>
-        <w:t>, 244-254.</w:t>
-      </w:r>
-    </w:p>
-    <w:p>
-      <w:pPr>
-        <w:spacing w:line="360" w:lineRule="auto"/>
-        <w:jc w:val="both"/>
-        <w:rPr>
-          <w:rFonts w:ascii="Arial" w:eastAsia="Arial" w:hAnsi="Arial" w:cs="Arial"/>
-          <w:sz w:val="18"/>
-          <w:szCs w:val="18"/>
-        </w:rPr>
-      </w:pPr>
-    </w:p>
-    <w:p>
-      <w:pPr>
-        <w:spacing w:line="360" w:lineRule="auto"/>
-        <w:jc w:val="both"/>
-        <w:rPr>
-          <w:rFonts w:ascii="Arial" w:eastAsia="Arial" w:hAnsi="Arial" w:cs="Arial"/>
-          <w:sz w:val="18"/>
-          <w:szCs w:val="18"/>
-        </w:rPr>
-      </w:pPr>
-      <w:r>
-        <w:rPr>
-          <w:rFonts w:ascii="Arial" w:eastAsia="Arial" w:hAnsi="Arial" w:cs="Arial"/>
-          <w:sz w:val="18"/>
-          <w:szCs w:val="18"/>
           <w:lang w:val="en-US"/>
         </w:rPr>
-        <w:t>Doguc, O. (2022). Robot process automation (RPA) and its future. In </w:t>
+        <w:t>Research Briefs on Information and Communication Technology Evolution</w:t>
+      </w:r>
+      <w:r>
+        <w:rPr>
+          <w:rFonts w:ascii="Arial" w:eastAsia="Arial" w:hAnsi="Arial" w:cs="Arial"/>
+          <w:sz w:val="18"/>
+          <w:szCs w:val="18"/>
+          <w:lang w:val="en-US"/>
+        </w:rPr>
+        <w:t>, </w:t>
       </w:r>
       <w:r>
         <w:rPr>
@@ -1017,7 +1218,7 @@
           <w:szCs w:val="18"/>
           <w:lang w:val="en-US"/>
         </w:rPr>
-        <w:t>Research Anthology on Cross-Disciplinary Designs and Applications of Automation</w:t>
+        <w:t>11</w:t>
       </w:r>
       <w:r>
         <w:rPr>
@@ -1025,147 +1226,6 @@
           <w:sz w:val="18"/>
           <w:szCs w:val="18"/>
           <w:lang w:val="en-US"/>
-        </w:rPr>
-        <w:t xml:space="preserve"> (pp. 35-58). </w:t>
-      </w:r>
-      <w:r>
-        <w:rPr>
-          <w:rFonts w:ascii="Arial" w:eastAsia="Arial" w:hAnsi="Arial" w:cs="Arial"/>
-          <w:sz w:val="18"/>
-          <w:szCs w:val="18"/>
-        </w:rPr>
-        <w:t>IGI Global Scientific Publishing.</w:t>
-      </w:r>
-    </w:p>
-    <w:p>
-      <w:pPr>
-        <w:spacing w:line="360" w:lineRule="auto"/>
-        <w:jc w:val="both"/>
-        <w:rPr>
-          <w:rFonts w:ascii="Arial" w:eastAsia="Arial" w:hAnsi="Arial" w:cs="Arial"/>
-          <w:sz w:val="18"/>
-          <w:szCs w:val="18"/>
-        </w:rPr>
-      </w:pPr>
-    </w:p>
-    <w:p>
-      <w:pPr>
-        <w:spacing w:line="360" w:lineRule="auto"/>
-        <w:jc w:val="both"/>
-        <w:rPr>
-          <w:rFonts w:ascii="Arial" w:eastAsia="Arial" w:hAnsi="Arial" w:cs="Arial"/>
-          <w:sz w:val="18"/>
-          <w:szCs w:val="18"/>
-        </w:rPr>
-      </w:pPr>
-      <w:r>
-        <w:rPr>
-          <w:rFonts w:ascii="Arial" w:eastAsia="Arial" w:hAnsi="Arial" w:cs="Arial"/>
-          <w:sz w:val="18"/>
-          <w:szCs w:val="18"/>
-        </w:rPr>
-        <w:t>Irreño, C. A. B. (2023). Caracterización de las plataformas automation anywhere y uipath para la implementación de rpa. </w:t>
-      </w:r>
-      <w:r>
-        <w:rPr>
-          <w:rFonts w:ascii="Arial" w:eastAsia="Arial" w:hAnsi="Arial" w:cs="Arial"/>
-          <w:i/>
-          <w:iCs/>
-          <w:sz w:val="18"/>
-          <w:szCs w:val="18"/>
-        </w:rPr>
-        <w:t>Revista Ingeniería, Matemáticas y Ciencias de la Información</w:t>
-      </w:r>
-      <w:r>
-        <w:rPr>
-          <w:rFonts w:ascii="Arial" w:eastAsia="Arial" w:hAnsi="Arial" w:cs="Arial"/>
-          <w:sz w:val="18"/>
-          <w:szCs w:val="18"/>
-        </w:rPr>
-        <w:t>, </w:t>
-      </w:r>
-      <w:r>
-        <w:rPr>
-          <w:rFonts w:ascii="Arial" w:eastAsia="Arial" w:hAnsi="Arial" w:cs="Arial"/>
-          <w:i/>
-          <w:iCs/>
-          <w:sz w:val="18"/>
-          <w:szCs w:val="18"/>
-        </w:rPr>
-        <w:t>10</w:t>
-      </w:r>
-      <w:r>
-        <w:rPr>
-          <w:rFonts w:ascii="Arial" w:eastAsia="Arial" w:hAnsi="Arial" w:cs="Arial"/>
-          <w:sz w:val="18"/>
-          <w:szCs w:val="18"/>
-        </w:rPr>
-        <w:t>(20), 47-68.</w:t>
-      </w:r>
-    </w:p>
-    <w:p>
-      <w:pPr>
-        <w:spacing w:line="360" w:lineRule="auto"/>
-        <w:jc w:val="both"/>
-        <w:rPr>
-          <w:rFonts w:ascii="Arial" w:eastAsia="Arial" w:hAnsi="Arial" w:cs="Arial"/>
-          <w:sz w:val="18"/>
-          <w:szCs w:val="18"/>
-        </w:rPr>
-      </w:pPr>
-    </w:p>
-    <w:p>
-      <w:pPr>
-        <w:spacing w:line="360" w:lineRule="auto"/>
-        <w:jc w:val="both"/>
-        <w:rPr>
-          <w:rFonts w:ascii="Arial" w:eastAsia="Arial" w:hAnsi="Arial" w:cs="Arial"/>
-          <w:sz w:val="18"/>
-          <w:szCs w:val="18"/>
-        </w:rPr>
-      </w:pPr>
-      <w:r>
-        <w:rPr>
-          <w:rFonts w:ascii="Arial" w:eastAsia="Arial" w:hAnsi="Arial" w:cs="Arial"/>
-          <w:sz w:val="18"/>
-          <w:szCs w:val="18"/>
-          <w:lang w:val="en-US"/>
-        </w:rPr>
-        <w:t>Jamithireddy, N. S. (2025). Automation of SAP ERP Processes Using Agentic Bots and UiPath Framework. </w:t>
-      </w:r>
-      <w:r>
-        <w:rPr>
-          <w:rFonts w:ascii="Arial" w:eastAsia="Arial" w:hAnsi="Arial" w:cs="Arial"/>
-          <w:i/>
-          <w:iCs/>
-          <w:sz w:val="18"/>
-          <w:szCs w:val="18"/>
-        </w:rPr>
-        <w:t>Research Briefs on Information and Communication Technology Evolution</w:t>
-      </w:r>
-      <w:r>
-        <w:rPr>
-          <w:rFonts w:ascii="Arial" w:eastAsia="Arial" w:hAnsi="Arial" w:cs="Arial"/>
-          <w:sz w:val="18"/>
-          <w:szCs w:val="18"/>
-        </w:rPr>
-        <w:t>, </w:t>
-      </w:r>
-      <w:r>
-        <w:rPr>
-          <w:rFonts w:ascii="Arial" w:eastAsia="Arial" w:hAnsi="Arial" w:cs="Arial"/>
-          <w:i/>
-          <w:iCs/>
-          <w:sz w:val="18"/>
-          <w:szCs w:val="18"/>
-        </w:rPr>
-        <w:t>11</w:t>
-      </w:r>
-      <w:r>
-        <w:rPr>
-          <w:rFonts w:ascii="Arial" w:eastAsia="Arial" w:hAnsi="Arial" w:cs="Arial"/>
-          <w:sz w:val="18"/>
-          <w:szCs w:val="18"/>
         </w:rPr>
         <w:t>, 62-81.</w:t>
       </w:r>
@@ -1186,86 +1246,21 @@
           <w:color w:val="808080"/>
           <w:sz w:val="18"/>
           <w:szCs w:val="18"/>
-        </w:rPr>
-      </w:pPr>
-    </w:p>
-    <w:p>
-      <w:pPr>
-        <w:spacing w:line="360" w:lineRule="auto"/>
-        <w:jc w:val="both"/>
-        <w:rPr>
-          <w:rFonts w:ascii="Arial" w:eastAsia="Arial" w:hAnsi="Arial" w:cs="Arial"/>
-          <w:b/>
-          <w:bCs/>
-          <w:sz w:val="24"/>
-          <w:szCs w:val="24"/>
-        </w:rPr>
-      </w:pPr>
-    </w:p>
-    <w:p>
-      <w:pPr>
-        <w:pStyle w:val="Ttulo1"/>
-      </w:pPr>
-      <w:bookmarkStart w:id="9" w:name="_tzzp4ncsntak" w:colFirst="0" w:colLast="0"/>
-      <w:bookmarkEnd w:id="9"/>
-      <w:r>
-        <w:t xml:space="preserve">7. Conformidad del alumno para asignación de </w:t>
-      </w:r>
-      <w:proofErr w:type="gramStart"/>
-      <w:r>
-        <w:t>Director</w:t>
-      </w:r>
-      <w:proofErr w:type="gramEnd"/>
-      <w:r>
-        <w:t xml:space="preserve"> del PF:</w:t>
-      </w:r>
-    </w:p>
-    <w:p>
-      <w:pPr>
-        <w:spacing w:line="360" w:lineRule="auto"/>
-        <w:jc w:val="both"/>
-        <w:rPr>
-          <w:rFonts w:ascii="Arial" w:eastAsia="Arial" w:hAnsi="Arial" w:cs="Arial"/>
-          <w:b/>
-          <w:bCs/>
-          <w:sz w:val="24"/>
-          <w:szCs w:val="24"/>
-        </w:rPr>
-      </w:pPr>
-    </w:p>
-    <w:p>
-      <w:pPr>
-        <w:spacing w:line="360" w:lineRule="auto"/>
-        <w:jc w:val="both"/>
-        <w:rPr>
-          <w:rFonts w:ascii="Arial" w:eastAsia="Arial" w:hAnsi="Arial" w:cs="Arial"/>
-          <w:b/>
-          <w:bCs/>
-          <w:sz w:val="24"/>
-          <w:szCs w:val="24"/>
-        </w:rPr>
-      </w:pPr>
-      <w:r>
-        <w:rPr>
-          <w:rFonts w:ascii="Arial" w:eastAsia="Arial" w:hAnsi="Arial" w:cs="Arial"/>
-          <w:b/>
-          <w:bCs/>
-          <w:sz w:val="24"/>
-          <w:szCs w:val="24"/>
-        </w:rPr>
-        <w:t>Mediante el presente documento</w:t>
-      </w:r>
-      <w:r>
-        <w:rPr>
-          <w:rFonts w:ascii="Arial" w:eastAsia="Arial" w:hAnsi="Arial" w:cs="Arial"/>
-          <w:b/>
-          <w:bCs/>
-          <w:sz w:val="24"/>
-          <w:szCs w:val="24"/>
-        </w:rPr>
-        <w:t xml:space="preserve"> Diego García Niño</w:t>
-      </w:r>
-      <w:r>
+          <w:lang w:val="en-US"/>
+        </w:rPr>
+      </w:pPr>
+    </w:p>
+    <w:p>
+      <w:pPr>
+        <w:pBdr>
+          <w:top w:val="nil"/>
+          <w:left w:val="nil"/>
+          <w:bottom w:val="nil"/>
+          <w:right w:val="nil"/>
+          <w:between w:val="nil"/>
+        </w:pBdr>
+        <w:spacing w:line="360" w:lineRule="auto"/>
+        <w:jc w:val="both"/>
         <w:rPr>
           <w:rFonts w:ascii="Arial" w:eastAsia="Arial" w:hAnsi="Arial" w:cs="Arial"/>
           <w:i/>
@@ -1274,27 +1269,174 @@
           <w:sz w:val="18"/>
           <w:szCs w:val="18"/>
         </w:rPr>
+      </w:pPr>
+      <w:r>
+        <w:rPr>
+          <w:rFonts w:ascii="Arial" w:eastAsia="Arial" w:hAnsi="Arial" w:cs="Arial"/>
+          <w:sz w:val="18"/>
+          <w:szCs w:val="18"/>
+          <w:lang w:val="en-US"/>
+        </w:rPr>
+        <w:t>Moreira, S., Mamede, H. S., &amp; Santos, A. (2023). Process automation using RPA–a literature review. </w:t>
+      </w:r>
+      <w:proofErr w:type="spellStart"/>
+      <w:r>
+        <w:rPr>
+          <w:rFonts w:ascii="Arial" w:eastAsia="Arial" w:hAnsi="Arial" w:cs="Arial"/>
+          <w:i/>
+          <w:iCs/>
+          <w:sz w:val="18"/>
+          <w:szCs w:val="18"/>
+        </w:rPr>
+        <w:t>Procedia</w:t>
+      </w:r>
+      <w:proofErr w:type="spellEnd"/>
+      <w:r>
+        <w:rPr>
+          <w:rFonts w:ascii="Arial" w:eastAsia="Arial" w:hAnsi="Arial" w:cs="Arial"/>
+          <w:i/>
+          <w:iCs/>
+          <w:sz w:val="18"/>
+          <w:szCs w:val="18"/>
+        </w:rPr>
         <w:t xml:space="preserve"> </w:t>
       </w:r>
-      <w:r>
-        <w:rPr>
-          <w:rFonts w:ascii="Arial" w:eastAsia="Arial" w:hAnsi="Arial" w:cs="Arial"/>
-          <w:b/>
-          <w:bCs/>
-          <w:sz w:val="24"/>
-          <w:szCs w:val="24"/>
-        </w:rPr>
-        <w:t>alumn</w:t>
-      </w:r>
-      <w:r>
-        <w:rPr>
-          <w:rFonts w:ascii="Arial" w:eastAsia="Arial" w:hAnsi="Arial" w:cs="Arial"/>
-          <w:b/>
-          <w:bCs/>
-          <w:sz w:val="24"/>
-          <w:szCs w:val="24"/>
-        </w:rPr>
-        <w:t>o</w:t>
+      <w:proofErr w:type="spellStart"/>
+      <w:r>
+        <w:rPr>
+          <w:rFonts w:ascii="Arial" w:eastAsia="Arial" w:hAnsi="Arial" w:cs="Arial"/>
+          <w:i/>
+          <w:iCs/>
+          <w:sz w:val="18"/>
+          <w:szCs w:val="18"/>
+        </w:rPr>
+        <w:t>Computer</w:t>
+      </w:r>
+      <w:proofErr w:type="spellEnd"/>
+      <w:r>
+        <w:rPr>
+          <w:rFonts w:ascii="Arial" w:eastAsia="Arial" w:hAnsi="Arial" w:cs="Arial"/>
+          <w:i/>
+          <w:iCs/>
+          <w:sz w:val="18"/>
+          <w:szCs w:val="18"/>
+        </w:rPr>
+        <w:t xml:space="preserve"> </w:t>
+      </w:r>
+      <w:proofErr w:type="spellStart"/>
+      <w:r>
+        <w:rPr>
+          <w:rFonts w:ascii="Arial" w:eastAsia="Arial" w:hAnsi="Arial" w:cs="Arial"/>
+          <w:i/>
+          <w:iCs/>
+          <w:sz w:val="18"/>
+          <w:szCs w:val="18"/>
+        </w:rPr>
+        <w:t>Science</w:t>
+      </w:r>
+      <w:proofErr w:type="spellEnd"/>
+      <w:r>
+        <w:rPr>
+          <w:rFonts w:ascii="Arial" w:eastAsia="Arial" w:hAnsi="Arial" w:cs="Arial"/>
+          <w:sz w:val="18"/>
+          <w:szCs w:val="18"/>
+        </w:rPr>
+        <w:t>, </w:t>
+      </w:r>
+      <w:r>
+        <w:rPr>
+          <w:rFonts w:ascii="Arial" w:eastAsia="Arial" w:hAnsi="Arial" w:cs="Arial"/>
+          <w:i/>
+          <w:iCs/>
+          <w:sz w:val="18"/>
+          <w:szCs w:val="18"/>
+        </w:rPr>
+        <w:t>219</w:t>
+      </w:r>
+      <w:r>
+        <w:rPr>
+          <w:rFonts w:ascii="Arial" w:eastAsia="Arial" w:hAnsi="Arial" w:cs="Arial"/>
+          <w:sz w:val="18"/>
+          <w:szCs w:val="18"/>
+        </w:rPr>
+        <w:t>, 244-254.</w:t>
+      </w:r>
+    </w:p>
+    <w:p>
+      <w:pPr>
+        <w:spacing w:line="360" w:lineRule="auto"/>
+        <w:jc w:val="both"/>
+        <w:rPr>
+          <w:rFonts w:ascii="Arial" w:eastAsia="Arial" w:hAnsi="Arial" w:cs="Arial"/>
+          <w:b/>
+          <w:bCs/>
+          <w:sz w:val="24"/>
+          <w:szCs w:val="24"/>
+        </w:rPr>
+      </w:pPr>
+    </w:p>
+    <w:p>
+      <w:pPr>
+        <w:pStyle w:val="Ttulo1"/>
+      </w:pPr>
+      <w:bookmarkStart w:id="9" w:name="_tzzp4ncsntak" w:colFirst="0" w:colLast="0"/>
+      <w:bookmarkEnd w:id="9"/>
+      <w:r>
+        <w:t xml:space="preserve">7. Conformidad del alumno para asignación de </w:t>
+      </w:r>
+      <w:proofErr w:type="gramStart"/>
+      <w:r>
+        <w:t>Director</w:t>
+      </w:r>
+      <w:proofErr w:type="gramEnd"/>
+      <w:r>
+        <w:t xml:space="preserve"> del PF:</w:t>
+      </w:r>
+    </w:p>
+    <w:p>
+      <w:pPr>
+        <w:spacing w:line="360" w:lineRule="auto"/>
+        <w:jc w:val="both"/>
+        <w:rPr>
+          <w:rFonts w:ascii="Arial" w:eastAsia="Arial" w:hAnsi="Arial" w:cs="Arial"/>
+          <w:b/>
+          <w:bCs/>
+          <w:sz w:val="24"/>
+          <w:szCs w:val="24"/>
+        </w:rPr>
+      </w:pPr>
+    </w:p>
+    <w:p>
+      <w:pPr>
+        <w:spacing w:line="360" w:lineRule="auto"/>
+        <w:jc w:val="both"/>
+        <w:rPr>
+          <w:rFonts w:ascii="Arial" w:eastAsia="Arial" w:hAnsi="Arial" w:cs="Arial"/>
+          <w:b/>
+          <w:bCs/>
+          <w:sz w:val="24"/>
+          <w:szCs w:val="24"/>
+        </w:rPr>
+      </w:pPr>
+      <w:r>
+        <w:rPr>
+          <w:rFonts w:ascii="Arial" w:eastAsia="Arial" w:hAnsi="Arial" w:cs="Arial"/>
+          <w:b/>
+          <w:bCs/>
+          <w:sz w:val="24"/>
+          <w:szCs w:val="24"/>
+        </w:rPr>
+        <w:t>Mediante el presente documento</w:t>
+      </w:r>
+      <w:r>
+        <w:rPr>
+          <w:rFonts w:ascii="Arial" w:eastAsia="Arial" w:hAnsi="Arial" w:cs="Arial"/>
+          <w:b/>
+          <w:bCs/>
+          <w:sz w:val="24"/>
+          <w:szCs w:val="24"/>
+        </w:rPr>
+        <w:t xml:space="preserve"> Diego García Niño</w:t>
       </w:r>
       <w:r>
         <w:rPr>
@@ -1315,6 +1457,37 @@
           <w:sz w:val="24"/>
           <w:szCs w:val="24"/>
         </w:rPr>
+        <w:t>alumn</w:t>
+      </w:r>
+      <w:r>
+        <w:rPr>
+          <w:rFonts w:ascii="Arial" w:eastAsia="Arial" w:hAnsi="Arial" w:cs="Arial"/>
+          <w:b/>
+          <w:bCs/>
+          <w:sz w:val="24"/>
+          <w:szCs w:val="24"/>
+        </w:rPr>
+        <w:t>o</w:t>
+      </w:r>
+      <w:r>
+        <w:rPr>
+          <w:rFonts w:ascii="Arial" w:eastAsia="Arial" w:hAnsi="Arial" w:cs="Arial"/>
+          <w:i/>
+          <w:iCs/>
+          <w:color w:val="808080"/>
+          <w:sz w:val="18"/>
+          <w:szCs w:val="18"/>
+        </w:rPr>
+        <w:t xml:space="preserve"> </w:t>
+      </w:r>
+      <w:r>
+        <w:rPr>
+          <w:rFonts w:ascii="Arial" w:eastAsia="Arial" w:hAnsi="Arial" w:cs="Arial"/>
+          <w:b/>
+          <w:bCs/>
+          <w:sz w:val="24"/>
+          <w:szCs w:val="24"/>
+        </w:rPr>
         <w:t>del programa académico</w:t>
       </w:r>
       <w:r>
@@ -1373,18 +1546,7 @@
           <w:sz w:val="24"/>
           <w:szCs w:val="24"/>
         </w:rPr>
-        <w:t xml:space="preserve">manifiesto conformidad con la presente </w:t>
-      </w:r>
-      <w:r>
-        <w:rPr>
-          <w:rFonts w:ascii="Arial" w:eastAsia="Arial" w:hAnsi="Arial" w:cs="Arial"/>
-          <w:b/>
-          <w:bCs/>
-          <w:sz w:val="24"/>
-          <w:szCs w:val="24"/>
-        </w:rPr>
-        <w:lastRenderedPageBreak/>
-        <w:t>propuesta de posibles temas para el Trabajo de Fin de Grado, y la remito con el fin de que sea valorada.</w:t>
+        <w:t>manifiesto conformidad con la presente propuesta de posibles temas para el Trabajo de Fin de Grado, y la remito con el fin de que sea valorada.</w:t>
       </w:r>
     </w:p>
     <w:p>
@@ -3372,6 +3534,7 @@
   <w:style w:type="character" w:default="1" w:styleId="Fuentedeprrafopredeter">
     <w:name w:val="Default Paragraph Font"/>
     <w:uiPriority w:val="1"/>
+    <w:semiHidden/>
     <w:unhideWhenUsed/>
   </w:style>
   <w:style w:type="table" w:default="1" w:styleId="Tablanormal">

</xml_diff>

<commit_message>
Correcciones en los documentos
</commit_message>
<xml_diff>
--- a/docs/Entregables/TFG - D0 - II.docx
+++ b/docs/Entregables/TFG - D0 - II.docx
@@ -831,7 +831,6 @@
           <w:szCs w:val="18"/>
         </w:rPr>
       </w:pPr>
-      <w:proofErr w:type="spellStart"/>
       <w:r>
         <w:rPr>
           <w:rFonts w:ascii="Arial" w:eastAsia="Arial" w:hAnsi="Arial" w:cs="Arial"/>
@@ -839,17 +838,7 @@
           <w:szCs w:val="18"/>
           <w:lang w:val="en-US"/>
         </w:rPr>
-        <w:t>Doguc</w:t>
-      </w:r>
-      <w:proofErr w:type="spellEnd"/>
-      <w:r>
-        <w:rPr>
-          <w:rFonts w:ascii="Arial" w:eastAsia="Arial" w:hAnsi="Arial" w:cs="Arial"/>
-          <w:sz w:val="18"/>
-          <w:szCs w:val="18"/>
-          <w:lang w:val="en-US"/>
-        </w:rPr>
-        <w:t>, O. (2022). Robot process automation (RPA) and its future. In </w:t>
+        <w:t>Doguc, O. (2022). Robot process automation (RPA) and its future. In </w:t>
       </w:r>
       <w:r>
         <w:rPr>
@@ -877,83 +866,37 @@
           <w:sz w:val="18"/>
           <w:szCs w:val="18"/>
         </w:rPr>
-        <w:t xml:space="preserve">IGI Global </w:t>
-      </w:r>
-      <w:proofErr w:type="spellStart"/>
-      <w:r>
-        <w:rPr>
-          <w:rFonts w:ascii="Arial" w:eastAsia="Arial" w:hAnsi="Arial" w:cs="Arial"/>
-          <w:sz w:val="18"/>
-          <w:szCs w:val="18"/>
-        </w:rPr>
-        <w:t>Scientific</w:t>
-      </w:r>
-      <w:proofErr w:type="spellEnd"/>
-      <w:r>
-        <w:rPr>
-          <w:rFonts w:ascii="Arial" w:eastAsia="Arial" w:hAnsi="Arial" w:cs="Arial"/>
-          <w:sz w:val="18"/>
-          <w:szCs w:val="18"/>
-        </w:rPr>
-        <w:t xml:space="preserve"> Publishing.</w:t>
-      </w:r>
-    </w:p>
-    <w:p>
-      <w:pPr>
-        <w:spacing w:line="360" w:lineRule="auto"/>
-        <w:jc w:val="both"/>
-        <w:rPr>
-          <w:rFonts w:ascii="Arial" w:eastAsia="Arial" w:hAnsi="Arial" w:cs="Arial"/>
-          <w:sz w:val="18"/>
-          <w:szCs w:val="18"/>
-        </w:rPr>
-      </w:pPr>
-    </w:p>
-    <w:p>
-      <w:pPr>
-        <w:spacing w:line="360" w:lineRule="auto"/>
-        <w:jc w:val="both"/>
-        <w:rPr>
-          <w:rFonts w:ascii="Arial" w:eastAsia="Arial" w:hAnsi="Arial" w:cs="Arial"/>
-          <w:sz w:val="18"/>
-          <w:szCs w:val="18"/>
-        </w:rPr>
-      </w:pPr>
-      <w:proofErr w:type="spellStart"/>
-      <w:r>
-        <w:rPr>
-          <w:rFonts w:ascii="Arial" w:eastAsia="Arial" w:hAnsi="Arial" w:cs="Arial"/>
-          <w:sz w:val="18"/>
-          <w:szCs w:val="18"/>
-        </w:rPr>
-        <w:t>Irreño</w:t>
-      </w:r>
-      <w:proofErr w:type="spellEnd"/>
-      <w:r>
-        <w:rPr>
-          <w:rFonts w:ascii="Arial" w:eastAsia="Arial" w:hAnsi="Arial" w:cs="Arial"/>
-          <w:sz w:val="18"/>
-          <w:szCs w:val="18"/>
-        </w:rPr>
-        <w:t xml:space="preserve">, C. A. B. (2021). RPA-automatización robótica de </w:t>
-      </w:r>
-      <w:proofErr w:type="gramStart"/>
-      <w:r>
-        <w:rPr>
-          <w:rFonts w:ascii="Arial" w:eastAsia="Arial" w:hAnsi="Arial" w:cs="Arial"/>
-          <w:sz w:val="18"/>
-          <w:szCs w:val="18"/>
-        </w:rPr>
-        <w:t>procesos::</w:t>
-      </w:r>
-      <w:proofErr w:type="gramEnd"/>
-      <w:r>
-        <w:rPr>
-          <w:rFonts w:ascii="Arial" w:eastAsia="Arial" w:hAnsi="Arial" w:cs="Arial"/>
-          <w:sz w:val="18"/>
-          <w:szCs w:val="18"/>
-        </w:rPr>
-        <w:t xml:space="preserve"> una revisión de la literatura. </w:t>
+        <w:t>IGI Global Scientific Publishing.</w:t>
+      </w:r>
+    </w:p>
+    <w:p>
+      <w:pPr>
+        <w:spacing w:line="360" w:lineRule="auto"/>
+        <w:jc w:val="both"/>
+        <w:rPr>
+          <w:rFonts w:ascii="Arial" w:eastAsia="Arial" w:hAnsi="Arial" w:cs="Arial"/>
+          <w:sz w:val="18"/>
+          <w:szCs w:val="18"/>
+        </w:rPr>
+      </w:pPr>
+    </w:p>
+    <w:p>
+      <w:pPr>
+        <w:spacing w:line="360" w:lineRule="auto"/>
+        <w:jc w:val="both"/>
+        <w:rPr>
+          <w:rFonts w:ascii="Arial" w:eastAsia="Arial" w:hAnsi="Arial" w:cs="Arial"/>
+          <w:sz w:val="18"/>
+          <w:szCs w:val="18"/>
+        </w:rPr>
+      </w:pPr>
+      <w:r>
+        <w:rPr>
+          <w:rFonts w:ascii="Arial" w:eastAsia="Arial" w:hAnsi="Arial" w:cs="Arial"/>
+          <w:sz w:val="18"/>
+          <w:szCs w:val="18"/>
+        </w:rPr>
+        <w:t>Irreño, C. A. B. (2021). RPA-automatización robótica de procesos:: una revisión de la literatura. </w:t>
       </w:r>
       <w:r>
         <w:rPr>
@@ -1013,95 +956,13 @@
           <w:szCs w:val="18"/>
         </w:rPr>
       </w:pPr>
-      <w:proofErr w:type="spellStart"/>
-      <w:r>
-        <w:rPr>
-          <w:rFonts w:ascii="Arial" w:eastAsia="Arial" w:hAnsi="Arial" w:cs="Arial"/>
-          <w:sz w:val="18"/>
-          <w:szCs w:val="18"/>
-        </w:rPr>
-        <w:t>Irreño</w:t>
-      </w:r>
-      <w:proofErr w:type="spellEnd"/>
-      <w:r>
-        <w:rPr>
-          <w:rFonts w:ascii="Arial" w:eastAsia="Arial" w:hAnsi="Arial" w:cs="Arial"/>
-          <w:sz w:val="18"/>
-          <w:szCs w:val="18"/>
-        </w:rPr>
-        <w:t xml:space="preserve">, C. A. B. (2023). Caracterización de las plataformas </w:t>
-      </w:r>
-      <w:proofErr w:type="spellStart"/>
-      <w:r>
-        <w:rPr>
-          <w:rFonts w:ascii="Arial" w:eastAsia="Arial" w:hAnsi="Arial" w:cs="Arial"/>
-          <w:sz w:val="18"/>
-          <w:szCs w:val="18"/>
-        </w:rPr>
-        <w:t>automation</w:t>
-      </w:r>
-      <w:proofErr w:type="spellEnd"/>
-      <w:r>
-        <w:rPr>
-          <w:rFonts w:ascii="Arial" w:eastAsia="Arial" w:hAnsi="Arial" w:cs="Arial"/>
-          <w:sz w:val="18"/>
-          <w:szCs w:val="18"/>
-        </w:rPr>
-        <w:t xml:space="preserve"> </w:t>
-      </w:r>
-      <w:proofErr w:type="spellStart"/>
-      <w:r>
-        <w:rPr>
-          <w:rFonts w:ascii="Arial" w:eastAsia="Arial" w:hAnsi="Arial" w:cs="Arial"/>
-          <w:sz w:val="18"/>
-          <w:szCs w:val="18"/>
-        </w:rPr>
-        <w:t>anywhere</w:t>
-      </w:r>
-      <w:proofErr w:type="spellEnd"/>
-      <w:r>
-        <w:rPr>
-          <w:rFonts w:ascii="Arial" w:eastAsia="Arial" w:hAnsi="Arial" w:cs="Arial"/>
-          <w:sz w:val="18"/>
-          <w:szCs w:val="18"/>
-        </w:rPr>
-        <w:t xml:space="preserve"> y </w:t>
-      </w:r>
-      <w:proofErr w:type="spellStart"/>
-      <w:r>
-        <w:rPr>
-          <w:rFonts w:ascii="Arial" w:eastAsia="Arial" w:hAnsi="Arial" w:cs="Arial"/>
-          <w:sz w:val="18"/>
-          <w:szCs w:val="18"/>
-        </w:rPr>
-        <w:t>uipath</w:t>
-      </w:r>
-      <w:proofErr w:type="spellEnd"/>
-      <w:r>
-        <w:rPr>
-          <w:rFonts w:ascii="Arial" w:eastAsia="Arial" w:hAnsi="Arial" w:cs="Arial"/>
-          <w:sz w:val="18"/>
-          <w:szCs w:val="18"/>
-        </w:rPr>
-        <w:t xml:space="preserve"> para la implementación de </w:t>
-      </w:r>
-      <w:proofErr w:type="spellStart"/>
-      <w:r>
-        <w:rPr>
-          <w:rFonts w:ascii="Arial" w:eastAsia="Arial" w:hAnsi="Arial" w:cs="Arial"/>
-          <w:sz w:val="18"/>
-          <w:szCs w:val="18"/>
-        </w:rPr>
-        <w:t>rpa</w:t>
-      </w:r>
-      <w:proofErr w:type="spellEnd"/>
-      <w:r>
-        <w:rPr>
-          <w:rFonts w:ascii="Arial" w:eastAsia="Arial" w:hAnsi="Arial" w:cs="Arial"/>
-          <w:sz w:val="18"/>
-          <w:szCs w:val="18"/>
-        </w:rPr>
-        <w:t>. </w:t>
+      <w:r>
+        <w:rPr>
+          <w:rFonts w:ascii="Arial" w:eastAsia="Arial" w:hAnsi="Arial" w:cs="Arial"/>
+          <w:sz w:val="18"/>
+          <w:szCs w:val="18"/>
+        </w:rPr>
+        <w:t>Irreño, C. A. B. (2023). Caracterización de las plataformas automation anywhere y uipath para la implementación de rpa. </w:t>
       </w:r>
       <w:r>
         <w:rPr>
@@ -1162,23 +1023,13 @@
           <w:lang w:val="en-US"/>
         </w:rPr>
       </w:pPr>
-      <w:proofErr w:type="spellStart"/>
-      <w:r>
-        <w:rPr>
-          <w:rFonts w:ascii="Arial" w:eastAsia="Arial" w:hAnsi="Arial" w:cs="Arial"/>
-          <w:sz w:val="18"/>
-          <w:szCs w:val="18"/>
-        </w:rPr>
-        <w:t>Jamithireddy</w:t>
-      </w:r>
-      <w:proofErr w:type="spellEnd"/>
-      <w:r>
-        <w:rPr>
-          <w:rFonts w:ascii="Arial" w:eastAsia="Arial" w:hAnsi="Arial" w:cs="Arial"/>
-          <w:sz w:val="18"/>
-          <w:szCs w:val="18"/>
-        </w:rPr>
-        <w:t xml:space="preserve">, N. S. (2025). </w:t>
+      <w:r>
+        <w:rPr>
+          <w:rFonts w:ascii="Arial" w:eastAsia="Arial" w:hAnsi="Arial" w:cs="Arial"/>
+          <w:sz w:val="18"/>
+          <w:szCs w:val="18"/>
+        </w:rPr>
+        <w:t xml:space="preserve">Jamithireddy, N. S. (2025). </w:t>
       </w:r>
       <w:r>
         <w:rPr>
@@ -1279,7 +1130,6 @@
         </w:rPr>
         <w:t>Moreira, S., Mamede, H. S., &amp; Santos, A. (2023). Process automation using RPA–a literature review. </w:t>
       </w:r>
-      <w:proofErr w:type="spellStart"/>
       <w:r>
         <w:rPr>
           <w:rFonts w:ascii="Arial" w:eastAsia="Arial" w:hAnsi="Arial" w:cs="Arial"/>
@@ -1288,9 +1138,16 @@
           <w:sz w:val="18"/>
           <w:szCs w:val="18"/>
         </w:rPr>
-        <w:t>Procedia</w:t>
-      </w:r>
-      <w:proofErr w:type="spellEnd"/>
+        <w:t>Procedia Computer Science</w:t>
+      </w:r>
+      <w:r>
+        <w:rPr>
+          <w:rFonts w:ascii="Arial" w:eastAsia="Arial" w:hAnsi="Arial" w:cs="Arial"/>
+          <w:sz w:val="18"/>
+          <w:szCs w:val="18"/>
+        </w:rPr>
+        <w:t>, </w:t>
+      </w:r>
       <w:r>
         <w:rPr>
           <w:rFonts w:ascii="Arial" w:eastAsia="Arial" w:hAnsi="Arial" w:cs="Arial"/>
@@ -1299,58 +1156,6 @@
           <w:sz w:val="18"/>
           <w:szCs w:val="18"/>
         </w:rPr>
-        <w:t xml:space="preserve"> </w:t>
-      </w:r>
-      <w:proofErr w:type="spellStart"/>
-      <w:r>
-        <w:rPr>
-          <w:rFonts w:ascii="Arial" w:eastAsia="Arial" w:hAnsi="Arial" w:cs="Arial"/>
-          <w:i/>
-          <w:iCs/>
-          <w:sz w:val="18"/>
-          <w:szCs w:val="18"/>
-        </w:rPr>
-        <w:t>Computer</w:t>
-      </w:r>
-      <w:proofErr w:type="spellEnd"/>
-      <w:r>
-        <w:rPr>
-          <w:rFonts w:ascii="Arial" w:eastAsia="Arial" w:hAnsi="Arial" w:cs="Arial"/>
-          <w:i/>
-          <w:iCs/>
-          <w:sz w:val="18"/>
-          <w:szCs w:val="18"/>
-        </w:rPr>
-        <w:t xml:space="preserve"> </w:t>
-      </w:r>
-      <w:proofErr w:type="spellStart"/>
-      <w:r>
-        <w:rPr>
-          <w:rFonts w:ascii="Arial" w:eastAsia="Arial" w:hAnsi="Arial" w:cs="Arial"/>
-          <w:i/>
-          <w:iCs/>
-          <w:sz w:val="18"/>
-          <w:szCs w:val="18"/>
-        </w:rPr>
-        <w:t>Science</w:t>
-      </w:r>
-      <w:proofErr w:type="spellEnd"/>
-      <w:r>
-        <w:rPr>
-          <w:rFonts w:ascii="Arial" w:eastAsia="Arial" w:hAnsi="Arial" w:cs="Arial"/>
-          <w:sz w:val="18"/>
-          <w:szCs w:val="18"/>
-        </w:rPr>
-        <w:t>, </w:t>
-      </w:r>
-      <w:r>
-        <w:rPr>
-          <w:rFonts w:ascii="Arial" w:eastAsia="Arial" w:hAnsi="Arial" w:cs="Arial"/>
-          <w:i/>
-          <w:iCs/>
-          <w:sz w:val="18"/>
-          <w:szCs w:val="18"/>
-        </w:rPr>
         <w:t>219</w:t>
       </w:r>
       <w:r>
@@ -1382,15 +1187,7 @@
       <w:bookmarkStart w:id="9" w:name="_tzzp4ncsntak" w:colFirst="0" w:colLast="0"/>
       <w:bookmarkEnd w:id="9"/>
       <w:r>
-        <w:t xml:space="preserve">7. Conformidad del alumno para asignación de </w:t>
-      </w:r>
-      <w:proofErr w:type="gramStart"/>
-      <w:r>
-        <w:t>Director</w:t>
-      </w:r>
-      <w:proofErr w:type="gramEnd"/>
-      <w:r>
-        <w:t xml:space="preserve"> del PF:</w:t>
+        <w:t>7. Conformidad del alumno para asignación de Director del PF:</w:t>
       </w:r>
     </w:p>
     <w:p>
@@ -1584,6 +1381,28 @@
         </w:rPr>
         <w:t xml:space="preserve">En Santander, </w:t>
       </w:r>
+      <w:r>
+        <w:rPr>
+          <w:rFonts w:ascii="Arial" w:eastAsia="Arial" w:hAnsi="Arial" w:cs="Arial"/>
+          <w:b/>
+          <w:bCs/>
+          <w:sz w:val="24"/>
+          <w:szCs w:val="24"/>
+        </w:rPr>
+        <w:t>05-02-2026</w:t>
+      </w:r>
+    </w:p>
+    <w:p>
+      <w:pPr>
+        <w:spacing w:line="360" w:lineRule="auto"/>
+        <w:rPr>
+          <w:rFonts w:ascii="Arial" w:eastAsia="Arial" w:hAnsi="Arial" w:cs="Arial"/>
+          <w:b/>
+          <w:bCs/>
+          <w:sz w:val="24"/>
+          <w:szCs w:val="24"/>
+        </w:rPr>
+      </w:pPr>
     </w:p>
     <w:p>
       <w:pPr>
@@ -1597,45 +1416,6 @@
           <w:szCs w:val="24"/>
         </w:rPr>
       </w:pPr>
-    </w:p>
-    <w:p>
-      <w:pPr>
-        <w:spacing w:line="360" w:lineRule="auto"/>
-        <w:jc w:val="right"/>
-        <w:rPr>
-          <w:rFonts w:ascii="Arial" w:eastAsia="Arial" w:hAnsi="Arial" w:cs="Arial"/>
-          <w:b/>
-          <w:bCs/>
-          <w:sz w:val="24"/>
-          <w:szCs w:val="24"/>
-        </w:rPr>
-      </w:pPr>
-    </w:p>
-    <w:p>
-      <w:pPr>
-        <w:spacing w:line="360" w:lineRule="auto"/>
-        <w:jc w:val="right"/>
-        <w:rPr>
-          <w:rFonts w:ascii="Arial" w:eastAsia="Arial" w:hAnsi="Arial" w:cs="Arial"/>
-          <w:b/>
-          <w:bCs/>
-          <w:sz w:val="24"/>
-          <w:szCs w:val="24"/>
-        </w:rPr>
-      </w:pPr>
-    </w:p>
-    <w:p>
-      <w:pPr>
-        <w:spacing w:line="360" w:lineRule="auto"/>
-        <w:jc w:val="right"/>
-        <w:rPr>
-          <w:rFonts w:ascii="Arial" w:eastAsia="Arial" w:hAnsi="Arial" w:cs="Arial"/>
-          <w:b/>
-          <w:bCs/>
-          <w:sz w:val="24"/>
-          <w:szCs w:val="24"/>
-        </w:rPr>
-      </w:pPr>
       <w:r>
         <w:rPr>
           <w:rFonts w:ascii="Arial" w:eastAsia="Arial" w:hAnsi="Arial" w:cs="Arial"/>
@@ -1685,6 +1465,59 @@
           <w:szCs w:val="24"/>
         </w:rPr>
         <w:tab/>
+      </w:r>
+      <w:r>
+        <w:rPr>
+          <w:noProof/>
+        </w:rPr>
+        <w:drawing>
+          <wp:inline distT="0" distB="0" distL="0" distR="0" wp14:anchorId="4DB41E1C" wp14:editId="4F3D4308">
+            <wp:extent cx="2247900" cy="1632599"/>
+            <wp:effectExtent l="0" t="0" r="0" b="5715"/>
+            <wp:docPr id="161546545" name="Imagen 2" descr="Imagen que contiene Forma&#10;&#10;El contenido generado por IA puede ser incorrecto."/>
+            <wp:cNvGraphicFramePr>
+              <a:graphicFrameLocks xmlns:a="http://schemas.openxmlformats.org/drawingml/2006/main" noChangeAspect="1"/>
+            </wp:cNvGraphicFramePr>
+            <a:graphic xmlns:a="http://schemas.openxmlformats.org/drawingml/2006/main">
+              <a:graphicData uri="http://schemas.openxmlformats.org/drawingml/2006/picture">
+                <pic:pic xmlns:pic="http://schemas.openxmlformats.org/drawingml/2006/picture">
+                  <pic:nvPicPr>
+                    <pic:cNvPr id="161546545" name="Imagen 2" descr="Imagen que contiene Forma&#10;&#10;El contenido generado por IA puede ser incorrecto."/>
+                    <pic:cNvPicPr>
+                      <a:picLocks noChangeAspect="1" noChangeArrowheads="1"/>
+                    </pic:cNvPicPr>
+                  </pic:nvPicPr>
+                  <pic:blipFill>
+                    <a:blip r:embed="rId8" cstate="print">
+                      <a:extLst>
+                        <a:ext uri="{28A0092B-C50C-407E-A947-70E740481C1C}">
+                          <a14:useLocalDpi xmlns:a14="http://schemas.microsoft.com/office/drawing/2010/main" val="0"/>
+                        </a:ext>
+                      </a:extLst>
+                    </a:blip>
+                    <a:srcRect/>
+                    <a:stretch>
+                      <a:fillRect/>
+                    </a:stretch>
+                  </pic:blipFill>
+                  <pic:spPr bwMode="auto">
+                    <a:xfrm>
+                      <a:off x="0" y="0"/>
+                      <a:ext cx="2259093" cy="1640728"/>
+                    </a:xfrm>
+                    <a:prstGeom prst="rect">
+                      <a:avLst/>
+                    </a:prstGeom>
+                    <a:noFill/>
+                    <a:ln>
+                      <a:noFill/>
+                    </a:ln>
+                  </pic:spPr>
+                </pic:pic>
+              </a:graphicData>
+            </a:graphic>
+          </wp:inline>
+        </w:drawing>
       </w:r>
       <w:r>
         <w:rPr>
@@ -1840,9 +1673,31 @@
           <w:sz w:val="24"/>
           <w:szCs w:val="24"/>
         </w:rPr>
-        <w:t xml:space="preserve">Escriba en ese espacio el nombre del </w:t>
-      </w:r>
-      <w:proofErr w:type="gramStart"/>
+        <w:t>Escriba en ese espacio el nombre del Director de Tesis asignado.</w:t>
+      </w:r>
+    </w:p>
+    <w:p>
+      <w:pPr>
+        <w:spacing w:line="360" w:lineRule="auto"/>
+        <w:jc w:val="both"/>
+        <w:rPr>
+          <w:rFonts w:ascii="Arial" w:eastAsia="Arial" w:hAnsi="Arial" w:cs="Arial"/>
+          <w:b/>
+          <w:bCs/>
+          <w:sz w:val="24"/>
+          <w:szCs w:val="24"/>
+        </w:rPr>
+      </w:pPr>
+      <w:r>
+        <w:rPr>
+          <w:rFonts w:ascii="Arial" w:eastAsia="Arial" w:hAnsi="Arial" w:cs="Arial"/>
+          <w:b/>
+          <w:bCs/>
+          <w:sz w:val="24"/>
+          <w:szCs w:val="24"/>
+        </w:rPr>
+        <w:t xml:space="preserve">Co-Director de Tesis: </w:t>
+      </w:r>
       <w:r>
         <w:rPr>
           <w:rFonts w:ascii="Arial" w:eastAsia="Arial" w:hAnsi="Arial" w:cs="Arial"/>
@@ -1850,9 +1705,31 @@
           <w:sz w:val="24"/>
           <w:szCs w:val="24"/>
         </w:rPr>
-        <w:t>Director</w:t>
-      </w:r>
-      <w:proofErr w:type="gramEnd"/>
+        <w:t>En el caso que lo hubiera, escriba en este espacio el nombre del Co-Director de Tesis.</w:t>
+      </w:r>
+    </w:p>
+    <w:p>
+      <w:pPr>
+        <w:spacing w:line="360" w:lineRule="auto"/>
+        <w:jc w:val="both"/>
+        <w:rPr>
+          <w:rFonts w:ascii="Arial" w:eastAsia="Arial" w:hAnsi="Arial" w:cs="Arial"/>
+          <w:b/>
+          <w:bCs/>
+          <w:sz w:val="24"/>
+          <w:szCs w:val="24"/>
+        </w:rPr>
+      </w:pPr>
+      <w:r>
+        <w:rPr>
+          <w:rFonts w:ascii="Arial" w:eastAsia="Arial" w:hAnsi="Arial" w:cs="Arial"/>
+          <w:b/>
+          <w:bCs/>
+          <w:sz w:val="24"/>
+          <w:szCs w:val="24"/>
+        </w:rPr>
+        <w:t xml:space="preserve">Observaciones: </w:t>
+      </w:r>
       <w:r>
         <w:rPr>
           <w:rFonts w:ascii="Arial" w:eastAsia="Arial" w:hAnsi="Arial" w:cs="Arial"/>
@@ -1860,102 +1737,6 @@
           <w:sz w:val="24"/>
           <w:szCs w:val="24"/>
         </w:rPr>
-        <w:t xml:space="preserve"> de Tesis asignado.</w:t>
-      </w:r>
-    </w:p>
-    <w:p>
-      <w:pPr>
-        <w:spacing w:line="360" w:lineRule="auto"/>
-        <w:jc w:val="both"/>
-        <w:rPr>
-          <w:rFonts w:ascii="Arial" w:eastAsia="Arial" w:hAnsi="Arial" w:cs="Arial"/>
-          <w:b/>
-          <w:bCs/>
-          <w:sz w:val="24"/>
-          <w:szCs w:val="24"/>
-        </w:rPr>
-      </w:pPr>
-      <w:proofErr w:type="gramStart"/>
-      <w:r>
-        <w:rPr>
-          <w:rFonts w:ascii="Arial" w:eastAsia="Arial" w:hAnsi="Arial" w:cs="Arial"/>
-          <w:b/>
-          <w:bCs/>
-          <w:sz w:val="24"/>
-          <w:szCs w:val="24"/>
-        </w:rPr>
-        <w:t>Co-Director</w:t>
-      </w:r>
-      <w:proofErr w:type="gramEnd"/>
-      <w:r>
-        <w:rPr>
-          <w:rFonts w:ascii="Arial" w:eastAsia="Arial" w:hAnsi="Arial" w:cs="Arial"/>
-          <w:b/>
-          <w:bCs/>
-          <w:sz w:val="24"/>
-          <w:szCs w:val="24"/>
-        </w:rPr>
-        <w:t xml:space="preserve"> de Tesis: </w:t>
-      </w:r>
-      <w:r>
-        <w:rPr>
-          <w:rFonts w:ascii="Arial" w:eastAsia="Arial" w:hAnsi="Arial" w:cs="Arial"/>
-          <w:color w:val="808080"/>
-          <w:sz w:val="24"/>
-          <w:szCs w:val="24"/>
-        </w:rPr>
-        <w:t xml:space="preserve">En el caso que lo hubiera, escriba en este espacio el nombre del </w:t>
-      </w:r>
-      <w:proofErr w:type="gramStart"/>
-      <w:r>
-        <w:rPr>
-          <w:rFonts w:ascii="Arial" w:eastAsia="Arial" w:hAnsi="Arial" w:cs="Arial"/>
-          <w:color w:val="808080"/>
-          <w:sz w:val="24"/>
-          <w:szCs w:val="24"/>
-        </w:rPr>
-        <w:t>Co-Director</w:t>
-      </w:r>
-      <w:proofErr w:type="gramEnd"/>
-      <w:r>
-        <w:rPr>
-          <w:rFonts w:ascii="Arial" w:eastAsia="Arial" w:hAnsi="Arial" w:cs="Arial"/>
-          <w:color w:val="808080"/>
-          <w:sz w:val="24"/>
-          <w:szCs w:val="24"/>
-        </w:rPr>
-        <w:t xml:space="preserve"> de Tesis.</w:t>
-      </w:r>
-    </w:p>
-    <w:p>
-      <w:pPr>
-        <w:spacing w:line="360" w:lineRule="auto"/>
-        <w:jc w:val="both"/>
-        <w:rPr>
-          <w:rFonts w:ascii="Arial" w:eastAsia="Arial" w:hAnsi="Arial" w:cs="Arial"/>
-          <w:b/>
-          <w:bCs/>
-          <w:sz w:val="24"/>
-          <w:szCs w:val="24"/>
-        </w:rPr>
-      </w:pPr>
-      <w:r>
-        <w:rPr>
-          <w:rFonts w:ascii="Arial" w:eastAsia="Arial" w:hAnsi="Arial" w:cs="Arial"/>
-          <w:b/>
-          <w:bCs/>
-          <w:sz w:val="24"/>
-          <w:szCs w:val="24"/>
-        </w:rPr>
-        <w:t xml:space="preserve">Observaciones: </w:t>
-      </w:r>
-      <w:r>
-        <w:rPr>
-          <w:rFonts w:ascii="Arial" w:eastAsia="Arial" w:hAnsi="Arial" w:cs="Arial"/>
-          <w:color w:val="808080"/>
-          <w:sz w:val="24"/>
-          <w:szCs w:val="24"/>
-        </w:rPr>
         <w:t>En el caso que las hubiera, escriba en este espacio las consideraciones pertinentes.</w:t>
       </w:r>
       <w:r>
@@ -1970,12 +1751,12 @@
       </w:r>
     </w:p>
     <w:sectPr>
-      <w:headerReference w:type="even" r:id="rId7"/>
-      <w:headerReference w:type="default" r:id="rId8"/>
-      <w:footerReference w:type="even" r:id="rId9"/>
-      <w:footerReference w:type="default" r:id="rId10"/>
-      <w:headerReference w:type="first" r:id="rId11"/>
-      <w:footerReference w:type="first" r:id="rId12"/>
+      <w:headerReference w:type="even" r:id="rId9"/>
+      <w:headerReference w:type="default" r:id="rId10"/>
+      <w:footerReference w:type="even" r:id="rId11"/>
+      <w:footerReference w:type="default" r:id="rId12"/>
+      <w:headerReference w:type="first" r:id="rId13"/>
+      <w:footerReference w:type="first" r:id="rId14"/>
       <w:pgSz w:w="11907" w:h="16840"/>
       <w:pgMar w:top="1701" w:right="1418" w:bottom="1418" w:left="1701" w:header="709" w:footer="709" w:gutter="0"/>
       <w:pgNumType w:start="1"/>
@@ -2259,7 +2040,7 @@
             </wp:anchor>
           </w:drawing>
         </mc:Choice>
-        <mc:Fallback xmlns:cr="http://schemas.microsoft.com/office/comments/2020/reactions" xmlns="http://schemas.microsoft.com/office/tasks/2019/documenttasks" xmlns:dgm="http://schemas.openxmlformats.org/drawingml/2006/diagram" xmlns:lc="http://schemas.openxmlformats.org/drawingml/2006/lockedCanvas" xmlns:c="http://schemas.openxmlformats.org/drawingml/2006/chart" xmlns:pic="http://schemas.openxmlformats.org/drawingml/2006/picture" xmlns:a="http://schemas.openxmlformats.org/drawingml/2006/main" xmlns:sl="http://schemas.openxmlformats.org/schemaLibrary/2006/main">
+        <mc:Fallback xmlns:sl="http://schemas.openxmlformats.org/schemaLibrary/2006/main" xmlns:a="http://schemas.openxmlformats.org/drawingml/2006/main" xmlns:pic="http://schemas.openxmlformats.org/drawingml/2006/picture" xmlns:c="http://schemas.openxmlformats.org/drawingml/2006/chart" xmlns:lc="http://schemas.openxmlformats.org/drawingml/2006/lockedCanvas" xmlns:dgm="http://schemas.openxmlformats.org/drawingml/2006/diagram" xmlns="http://schemas.microsoft.com/office/tasks/2019/documenttasks" xmlns:cr="http://schemas.microsoft.com/office/comments/2020/reactions">
           <w:drawing>
             <wp:anchor allowOverlap="1" behindDoc="0" distB="0" distT="0" distL="114300" distR="114300" hidden="0" layoutInCell="1" locked="0" relativeHeight="0" simplePos="0">
               <wp:simplePos x="0" y="0"/>
@@ -3967,4 +3748,16 @@
   </a:objectDefaults>
   <a:extraClrSchemeLst/>
 </a:theme>
+</file>
+
+<file path=customXml/item1.xml><?xml version="1.0" encoding="utf-8"?>
+<b:Sources xmlns:b="http://schemas.openxmlformats.org/officeDocument/2006/bibliography" xmlns="http://schemas.openxmlformats.org/officeDocument/2006/bibliography" SelectedStyle="\APASixthEditionOfficeOnline.xsl" StyleName="APA" Version="6"/>
+</file>
+
+<file path=customXml/itemProps1.xml><?xml version="1.0" encoding="utf-8"?>
+<ds:datastoreItem xmlns:ds="http://schemas.openxmlformats.org/officeDocument/2006/customXml" ds:itemID="{053C5FA7-959E-413F-AAD9-D65E3835A9E7}">
+  <ds:schemaRefs>
+    <ds:schemaRef ds:uri="http://schemas.openxmlformats.org/officeDocument/2006/bibliography"/>
+  </ds:schemaRefs>
+</ds:datastoreItem>
 </file>
</xml_diff>